<commit_message>
New translations Facilitator guidelines - Playful matematicians.docx (Amharic)
</commit_message>
<xml_diff>
--- a/facilitation_guides/translation/amh/Facilitator guidelines - Playful matematicians.docx
+++ b/facilitation_guides/translation/amh/Facilitator guidelines - Playful matematicians.docx
@@ -105,7 +105,7 @@
                 <w:u w:val="none"/>
                 <w:vertAlign w:val="baseline"/>
               </w:rPr>
-              <w:t xml:space="preserve">Video Title</w:t>
+              <w:t xml:space="preserve">የቪዲዮ አርዕስት</w:t>
             </w:r>
           </w:p>
         </w:tc>
@@ -143,7 +143,7 @@
                 <w:sz w:val="22"/>
                 <w:szCs w:val="22"/>
               </w:rPr>
-              <w:t xml:space="preserve">Puzzle #3 The playful mathematicians</w:t>
+              <w:t xml:space="preserve">እነቆቀልሽ  #3 ተጫዋቾቹ የሂሳብ ሊቆች</w:t>
             </w:r>
           </w:p>
           <w:p>
@@ -239,7 +239,7 @@
                 <w:u w:val="none"/>
                 <w:vertAlign w:val="baseline"/>
               </w:rPr>
-              <w:t>Topic</w:t>
+              <w:t xml:space="preserve">የትምህርት ርዕስ</w:t>
             </w:r>
           </w:p>
         </w:tc>
@@ -290,7 +290,7 @@
                 <w:u w:val="none"/>
                 <w:vertAlign w:val="baseline"/>
               </w:rPr>
-              <w:t>Logic</w:t>
+              <w:t>አመንክንዮ</w:t>
             </w:r>
           </w:p>
         </w:tc>
@@ -364,7 +364,7 @@
                 <w:shd w:fill="auto" w:val="clear"/>
                 <w:vertAlign w:val="baseline"/>
               </w:rPr>
-              <w:t>Aim(s)</w:t>
+              <w:t>አላማ(ዎች)</w:t>
             </w:r>
           </w:p>
         </w:tc>
@@ -424,7 +424,7 @@
                 <w:shd w:fill="auto" w:val="clear"/>
                 <w:vertAlign w:val="baseline"/>
               </w:rPr>
-              <w:t xml:space="preserve">Train the ability to extrapolate information from a problem, work by exclusion.</w:t>
+              <w:t xml:space="preserve">ከጥያቄው ትርፍ መረጃ የመሰበሰብ ችሎታን ማሰልጠን፣በመለየት መስራት</w:t>
             </w:r>
           </w:p>
         </w:tc>
@@ -498,7 +498,7 @@
                 <w:shd w:fill="auto" w:val="clear"/>
                 <w:vertAlign w:val="baseline"/>
               </w:rPr>
-              <w:t>Length</w:t>
+              <w:t>ርዝመት</w:t>
             </w:r>
           </w:p>
         </w:tc>
@@ -558,7 +558,7 @@
                 <w:shd w:fill="auto" w:val="clear"/>
                 <w:vertAlign w:val="baseline"/>
               </w:rPr>
-              <w:t>25min</w:t>
+              <w:t xml:space="preserve">25 ደቂቃ</w:t>
             </w:r>
           </w:p>
         </w:tc>
@@ -623,7 +623,7 @@
                 <w:u w:val="none"/>
                 <w:vertAlign w:val="baseline"/>
               </w:rPr>
-              <w:t xml:space="preserve">Camp Location</w:t>
+              <w:t xml:space="preserve">የካምፕ አድራሻ</w:t>
             </w:r>
           </w:p>
         </w:tc>
@@ -741,7 +741,7 @@
                 <w:shd w:fill="auto" w:val="clear"/>
                 <w:vertAlign w:val="baseline"/>
               </w:rPr>
-              <w:t>Facilitators</w:t>
+              <w:t>አስተባባሪዎች</w:t>
             </w:r>
           </w:p>
         </w:tc>
@@ -850,7 +850,7 @@
                 <w:u w:val="none"/>
                 <w:vertAlign w:val="baseline"/>
               </w:rPr>
-              <w:t xml:space="preserve">N. of students</w:t>
+              <w:t xml:space="preserve">የ ተማሪዎች ብዛት</w:t>
             </w:r>
           </w:p>
         </w:tc>
@@ -959,7 +959,7 @@
                 <w:u w:val="none"/>
                 <w:vertAlign w:val="baseline"/>
               </w:rPr>
-              <w:t>Date</w:t>
+              <w:t>ቀን</w:t>
             </w:r>
           </w:p>
         </w:tc>
@@ -1077,7 +1077,7 @@
                 <w:shd w:fill="auto" w:val="clear"/>
                 <w:vertAlign w:val="baseline"/>
               </w:rPr>
-              <w:t>Resources</w:t>
+              <w:t>አስፈላጊ</w:t>
             </w:r>
           </w:p>
           <w:p>
@@ -1124,7 +1124,7 @@
                 <w:shd w:fill="auto" w:val="clear"/>
                 <w:vertAlign w:val="baseline"/>
               </w:rPr>
-              <w:t>needed</w:t>
+              <w:t>መሳሪያዎች</w:t>
             </w:r>
           </w:p>
         </w:tc>
@@ -1184,7 +1184,7 @@
                 <w:shd w:fill="auto" w:val="clear"/>
                 <w:vertAlign w:val="baseline"/>
               </w:rPr>
-              <w:t xml:space="preserve">Pen, Paper</w:t>
+              <w:t xml:space="preserve">እስኪርብቶ፣ ወረቀት</w:t>
             </w:r>
           </w:p>
         </w:tc>
@@ -1258,7 +1258,7 @@
                 <w:shd w:fill="auto" w:val="clear"/>
                 <w:vertAlign w:val="baseline"/>
               </w:rPr>
-              <w:t>Preparations</w:t>
+              <w:t>ዝግጁነቶች</w:t>
             </w:r>
           </w:p>
         </w:tc>
@@ -1318,7 +1318,7 @@
                 <w:shd w:fill="auto" w:val="clear"/>
                 <w:vertAlign w:val="baseline"/>
               </w:rPr>
-              <w:t>None</w:t>
+              <w:t>ምንም</w:t>
             </w:r>
           </w:p>
         </w:tc>
@@ -1408,7 +1408,7 @@
                 <w:shd w:fill="auto" w:val="clear"/>
                 <w:vertAlign w:val="baseline"/>
               </w:rPr>
-              <w:t xml:space="preserve">Video time</w:t>
+              <w:t xml:space="preserve">የቪዲዮ ጊዜ</w:t>
             </w:r>
           </w:p>
         </w:tc>
@@ -1467,7 +1467,7 @@
                 <w:shd w:fill="auto" w:val="clear"/>
                 <w:vertAlign w:val="baseline"/>
               </w:rPr>
-              <w:t xml:space="preserve">What facilitator does</w:t>
+              <w:t xml:space="preserve">የአስተባባሪ ስራ</w:t>
             </w:r>
           </w:p>
         </w:tc>
@@ -1527,7 +1527,7 @@
                 <w:shd w:fill="auto" w:val="clear"/>
                 <w:vertAlign w:val="baseline"/>
               </w:rPr>
-              <w:t xml:space="preserve">What learners do</w:t>
+              <w:t xml:space="preserve">የተማሪ ስራ</w:t>
             </w:r>
           </w:p>
         </w:tc>
@@ -1633,7 +1633,7 @@
                 <w:u w:val="none"/>
                 <w:vertAlign w:val="baseline"/>
               </w:rPr>
-              <w:t xml:space="preserve">General VMC Video Introduction</w:t>
+              <w:t xml:space="preserve">አጠቃላይ የቨርቹዋል ሒሳባ ካምፕ ቪዲዮ ማሰታወቂያ</w:t>
             </w:r>
           </w:p>
         </w:tc>
@@ -1749,7 +1749,7 @@
                 <w:u w:val="none"/>
                 <w:vertAlign w:val="baseline"/>
               </w:rPr>
-              <w:t xml:space="preserve">Video Introduction</w:t>
+              <w:t xml:space="preserve">ቪዲዮ ማሰታወቂያ</w:t>
             </w:r>
           </w:p>
         </w:tc>
@@ -1865,7 +1865,7 @@
                 <w:u w:val="none"/>
                 <w:vertAlign w:val="baseline"/>
               </w:rPr>
-              <w:t>Riddle</w:t>
+              <w:t>እንቆቅልሽ</w:t>
             </w:r>
           </w:p>
         </w:tc>
@@ -1939,7 +1939,7 @@
                 <w:shd w:fill="auto" w:val="clear"/>
                 <w:vertAlign w:val="baseline"/>
               </w:rPr>
-              <w:t xml:space="preserve">After the end of the video</w:t>
+              <w:t xml:space="preserve">ቪዶው ካለቀ በኋላ</w:t>
             </w:r>
           </w:p>
         </w:tc>
@@ -1995,7 +1995,7 @@
                 <w:shd w:fill="auto" w:val="clear"/>
                 <w:vertAlign w:val="baseline"/>
               </w:rPr>
-              <w:t xml:space="preserve">Assist the process, provoke thoughts</w:t>
+              <w:t xml:space="preserve">ሂደቱን ማገዝ፣ ሃሳብን ማነሳሳት</w:t>
             </w:r>
           </w:p>
           <w:p>
@@ -2039,7 +2039,7 @@
                 <w:shd w:fill="auto" w:val="clear"/>
                 <w:vertAlign w:val="baseline"/>
               </w:rPr>
-              <w:t xml:space="preserve">When a possible solution is suggested, ask the learners to enact the series of questions in the case of the suggested solution and check that each answer can be explained.</w:t>
+              <w:t xml:space="preserve">የመፈትሄ ሃሳብ ሲጠቆም ተማሪዎችን ተከታታይ ጥያቆዎችን በመጠየቅ እነዳነዱ መልስ ማብራሪያ እነዳለው ማረጋገጥ</w:t>
             </w:r>
           </w:p>
         </w:tc>
@@ -2096,7 +2096,7 @@
                 <w:shd w:fill="auto" w:val="clear"/>
                 <w:vertAlign w:val="baseline"/>
               </w:rPr>
-              <w:t xml:space="preserve">Discuss what information they can get from the statement of the riddle</w:t>
+              <w:t xml:space="preserve">ከ እነቆቅልሹ ገለጻ ምን መረጃ እንደሚያገኙ መወያት</w:t>
             </w:r>
           </w:p>
           <w:p>
@@ -2140,7 +2140,7 @@
                 <w:shd w:fill="auto" w:val="clear"/>
                 <w:vertAlign w:val="baseline"/>
               </w:rPr>
-              <w:t xml:space="preserve">Figure out which cases can be excluded </w:t>
+              <w:t xml:space="preserve">የትኞቹ ሁኔታዎች እንደሚተው መለየት </w:t>
             </w:r>
           </w:p>
           <w:p>
@@ -2184,7 +2184,7 @@
                 <w:shd w:fill="auto" w:val="clear"/>
                 <w:vertAlign w:val="baseline"/>
               </w:rPr>
-              <w:t xml:space="preserve">Enact possible solutions</w:t>
+              <w:t xml:space="preserve">አስቻይ መፍትሄዎችን ማወጅ</w:t>
             </w:r>
           </w:p>
         </w:tc>
@@ -2606,7 +2606,7 @@
           <w:shd w:fill="auto" w:val="clear"/>
           <w:vertAlign w:val="baseline"/>
         </w:rPr>
-        <w:t>Solution</w:t>
+        <w:t>መፍትሄ</w:t>
       </w:r>
     </w:p>
     <w:p>
@@ -2684,7 +2684,7 @@
           <w:shd w:fill="auto" w:val="clear"/>
           <w:vertAlign w:val="baseline"/>
         </w:rPr>
-        <w:t xml:space="preserve">The possible options are (the order does not matter):</w:t>
+        <w:t xml:space="preserve">ያሉት አማራጮች  (ቅደም ተከተሉ ለውጥ አያመጣም) አነዚህ ናቸው፡-</w:t>
       </w:r>
     </w:p>
     <w:p>

</xml_diff>